<commit_message>
Start implementing verbatim XML text sections with 'Code' style
</commit_message>
<xml_diff>
--- a/xsd/doc/empty.docx
+++ b/xsd/doc/empty.docx
@@ -76,14 +76,27 @@
     <w:r>
       <w:t xml:space="preserve"> / </w:t>
     </w:r>
-    <w:fldSimple w:instr=" NUMPAGES   \* MERGEFORMAT ">
-      <w:r>
-        <w:rPr>
-          <w:noProof/>
-        </w:rPr>
-        <w:t>22</w:t>
-      </w:r>
-    </w:fldSimple>
+    <w:r>
+      <w:fldChar w:fldCharType="begin"/>
+    </w:r>
+    <w:r>
+      <w:instrText xml:space="preserve"> NUMPAGES   \* MERGEFORMAT </w:instrText>
+    </w:r>
+    <w:r>
+      <w:fldChar w:fldCharType="separate"/>
+    </w:r>
+    <w:r>
+      <w:rPr>
+        <w:noProof/>
+      </w:rPr>
+      <w:t>22</w:t>
+    </w:r>
+    <w:r>
+      <w:rPr>
+        <w:noProof/>
+      </w:rPr>
+      <w:fldChar w:fldCharType="end"/>
+    </w:r>
   </w:p>
 </w:ftr>
 </file>
@@ -1866,6 +1879,61 @@
       <w:iCs/>
     </w:rPr>
   </w:style>
+  <w:style w:type="paragraph" w:customStyle="1" w:styleId="Code">
+    <w:name w:val="Code"/>
+    <w:basedOn w:val="Normal"/>
+    <w:link w:val="CodeChar"/>
+    <w:qFormat/>
+    <w:rsid w:val="00266D9D"/>
+    <w:pPr>
+      <w:pBdr>
+        <w:top w:val="single" w:sz="6" w:space="7" w:color="CCCCCC"/>
+        <w:left w:val="single" w:sz="6" w:space="7" w:color="CCCCCC"/>
+        <w:bottom w:val="single" w:sz="6" w:space="7" w:color="CCCCCC"/>
+        <w:right w:val="single" w:sz="6" w:space="7" w:color="CCCCCC"/>
+      </w:pBdr>
+      <w:shd w:val="clear" w:color="auto" w:fill="F5F5F5"/>
+      <w:tabs>
+        <w:tab w:val="left" w:pos="916"/>
+        <w:tab w:val="left" w:pos="1832"/>
+        <w:tab w:val="left" w:pos="2748"/>
+        <w:tab w:val="left" w:pos="3664"/>
+        <w:tab w:val="left" w:pos="4580"/>
+        <w:tab w:val="left" w:pos="5496"/>
+        <w:tab w:val="left" w:pos="6412"/>
+        <w:tab w:val="left" w:pos="7328"/>
+        <w:tab w:val="left" w:pos="8244"/>
+        <w:tab w:val="left" w:pos="9160"/>
+        <w:tab w:val="left" w:pos="10076"/>
+        <w:tab w:val="left" w:pos="10992"/>
+        <w:tab w:val="left" w:pos="11908"/>
+        <w:tab w:val="left" w:pos="12824"/>
+        <w:tab w:val="left" w:pos="13740"/>
+        <w:tab w:val="left" w:pos="14656"/>
+      </w:tabs>
+      <w:spacing w:before="40" w:after="40"/>
+      <w:ind w:left="142"/>
+      <w:jc w:val="left"/>
+    </w:pPr>
+    <w:rPr>
+      <w:rFonts w:ascii="Consolas" w:eastAsia="Times New Roman" w:hAnsi="Consolas" w:cs="Courier New"/>
+      <w:sz w:val="16"/>
+      <w:szCs w:val="16"/>
+    </w:rPr>
+  </w:style>
+  <w:style w:type="character" w:customStyle="1" w:styleId="CodeChar">
+    <w:name w:val="Code Char"/>
+    <w:basedOn w:val="DefaultParagraphFont"/>
+    <w:link w:val="Code"/>
+    <w:rsid w:val="00266D9D"/>
+    <w:rPr>
+      <w:rFonts w:ascii="Consolas" w:eastAsia="Times New Roman" w:hAnsi="Consolas" w:cs="Courier New"/>
+      <w:sz w:val="16"/>
+      <w:szCs w:val="16"/>
+      <w:shd w:val="clear" w:color="auto" w:fill="F5F5F5"/>
+      <w:lang w:val="en-US" w:eastAsia="en-US"/>
+    </w:rPr>
+  </w:style>
 </w:styles>
 </file>
 

</xml_diff>

<commit_message>
Further work on w3c.py (external hyperlinks)
</commit_message>
<xml_diff>
--- a/xsd/doc/empty.docx
+++ b/xsd/doc/empty.docx
@@ -76,27 +76,14 @@
     <w:r>
       <w:t xml:space="preserve"> / </w:t>
     </w:r>
-    <w:r>
-      <w:fldChar w:fldCharType="begin"/>
-    </w:r>
-    <w:r>
-      <w:instrText xml:space="preserve"> NUMPAGES   \* MERGEFORMAT </w:instrText>
-    </w:r>
-    <w:r>
-      <w:fldChar w:fldCharType="separate"/>
-    </w:r>
-    <w:r>
-      <w:rPr>
-        <w:noProof/>
-      </w:rPr>
-      <w:t>22</w:t>
-    </w:r>
-    <w:r>
-      <w:rPr>
-        <w:noProof/>
-      </w:rPr>
-      <w:fldChar w:fldCharType="end"/>
-    </w:r>
+    <w:fldSimple w:instr=" NUMPAGES   \* MERGEFORMAT ">
+      <w:r>
+        <w:rPr>
+          <w:noProof/>
+        </w:rPr>
+        <w:t>22</w:t>
+      </w:r>
+    </w:fldSimple>
   </w:p>
 </w:ftr>
 </file>
@@ -1884,7 +1871,7 @@
     <w:basedOn w:val="Normal"/>
     <w:link w:val="CodeChar"/>
     <w:qFormat/>
-    <w:rsid w:val="00266D9D"/>
+    <w:rsid w:val="00631C0A"/>
     <w:pPr>
       <w:pBdr>
         <w:top w:val="single" w:sz="6" w:space="7" w:color="CCCCCC"/>
@@ -1917,21 +1904,22 @@
     </w:pPr>
     <w:rPr>
       <w:rFonts w:ascii="Consolas" w:eastAsia="Times New Roman" w:hAnsi="Consolas" w:cs="Courier New"/>
-      <w:sz w:val="16"/>
-      <w:szCs w:val="16"/>
+      <w:sz w:val="18"/>
+      <w:szCs w:val="18"/>
+      <w:lang w:val="fr-FR"/>
     </w:rPr>
   </w:style>
   <w:style w:type="character" w:customStyle="1" w:styleId="CodeChar">
     <w:name w:val="Code Char"/>
     <w:basedOn w:val="DefaultParagraphFont"/>
     <w:link w:val="Code"/>
-    <w:rsid w:val="00266D9D"/>
+    <w:rsid w:val="00631C0A"/>
     <w:rPr>
       <w:rFonts w:ascii="Consolas" w:eastAsia="Times New Roman" w:hAnsi="Consolas" w:cs="Courier New"/>
-      <w:sz w:val="16"/>
-      <w:szCs w:val="16"/>
+      <w:sz w:val="18"/>
+      <w:szCs w:val="18"/>
       <w:shd w:val="clear" w:color="auto" w:fill="F5F5F5"/>
-      <w:lang w:val="en-US" w:eastAsia="en-US"/>
+      <w:lang w:eastAsia="en-US"/>
     </w:rPr>
   </w:style>
 </w:styles>

</xml_diff>

<commit_message>
Process <status>, <abstract>, and <back>
</commit_message>
<xml_diff>
--- a/xsd/doc/empty.docx
+++ b/xsd/doc/empty.docx
@@ -2,7 +2,15 @@
 <file path=word/document.xml><?xml version="1.0" encoding="utf-8"?>
 <w:document xmlns:wpc="http://schemas.microsoft.com/office/word/2010/wordprocessingCanvas" xmlns:cx="http://schemas.microsoft.com/office/drawing/2014/chartex" xmlns:cx1="http://schemas.microsoft.com/office/drawing/2015/9/8/chartex" xmlns:cx2="http://schemas.microsoft.com/office/drawing/2015/10/21/chartex" xmlns:cx3="http://schemas.microsoft.com/office/drawing/2016/5/9/chartex" xmlns:cx4="http://schemas.microsoft.com/office/drawing/2016/5/10/chartex" xmlns:cx5="http://schemas.microsoft.com/office/drawing/2016/5/11/chartex" xmlns:cx6="http://schemas.microsoft.com/office/drawing/2016/5/12/chartex" xmlns:cx7="http://schemas.microsoft.com/office/drawing/2016/5/13/chartex" xmlns:cx8="http://schemas.microsoft.com/office/drawing/2016/5/14/chartex" xmlns:mc="http://schemas.openxmlformats.org/markup-compatibility/2006" xmlns:aink="http://schemas.microsoft.com/office/drawing/2016/ink" xmlns:am3d="http://schemas.microsoft.com/office/drawing/2017/model3d" xmlns:o="urn:schemas-microsoft-com:office:office" xmlns:r="http://schemas.openxmlformats.org/officeDocument/2006/relationships" xmlns:m="http://schemas.openxmlformats.org/officeDocument/2006/math" xmlns:v="urn:schemas-microsoft-com:vml" xmlns:wp14="http://schemas.microsoft.com/office/word/2010/wordprocessingDrawing" xmlns:wp="http://schemas.openxmlformats.org/drawingml/2006/wordprocessingDrawing" xmlns:w10="urn:schemas-microsoft-com:office:word" xmlns:w="http://schemas.openxmlformats.org/wordprocessingml/2006/main" xmlns:w14="http://schemas.microsoft.com/office/word/2010/wordml" xmlns:w15="http://schemas.microsoft.com/office/word/2012/wordml" xmlns:w16cex="http://schemas.microsoft.com/office/word/2018/wordml/cex" xmlns:w16cid="http://schemas.microsoft.com/office/word/2016/wordml/cid" xmlns:w16="http://schemas.microsoft.com/office/word/2018/wordml" xmlns:w16sdtdh="http://schemas.microsoft.com/office/word/2020/wordml/sdtdatahash" xmlns:w16se="http://schemas.microsoft.com/office/word/2015/wordml/symex" xmlns:wpg="http://schemas.microsoft.com/office/word/2010/wordprocessingGroup" xmlns:wpi="http://schemas.microsoft.com/office/word/2010/wordprocessingInk" xmlns:wne="http://schemas.microsoft.com/office/word/2006/wordml" xmlns:wps="http://schemas.microsoft.com/office/word/2010/wordprocessingShape" mc:Ignorable="w14 w15 w16se w16cid w16 w16cex w16sdtdh wp14">
   <w:body>
-    <w:p/>
+    <w:p>
+      <w:pPr>
+        <w:rPr>
+          <w:sz w:val="20"/>
+          <w:szCs w:val="20"/>
+          <w:lang w:val="fr-FR"/>
+        </w:rPr>
+      </w:pPr>
+    </w:p>
     <w:sectPr>
       <w:headerReference w:type="default" r:id="rId8"/>
       <w:footerReference w:type="default" r:id="rId9"/>
@@ -76,14 +84,27 @@
     <w:r>
       <w:t xml:space="preserve"> / </w:t>
     </w:r>
-    <w:fldSimple w:instr=" NUMPAGES   \* MERGEFORMAT ">
-      <w:r>
-        <w:rPr>
-          <w:noProof/>
-        </w:rPr>
-        <w:t>22</w:t>
-      </w:r>
-    </w:fldSimple>
+    <w:r>
+      <w:fldChar w:fldCharType="begin"/>
+    </w:r>
+    <w:r>
+      <w:instrText xml:space="preserve"> NUMPAGES   \* MERGEFORMAT </w:instrText>
+    </w:r>
+    <w:r>
+      <w:fldChar w:fldCharType="separate"/>
+    </w:r>
+    <w:r>
+      <w:rPr>
+        <w:noProof/>
+      </w:rPr>
+      <w:t>22</w:t>
+    </w:r>
+    <w:r>
+      <w:rPr>
+        <w:noProof/>
+      </w:rPr>
+      <w:fldChar w:fldCharType="end"/>
+    </w:r>
   </w:p>
 </w:ftr>
 </file>
@@ -678,6 +699,495 @@
     </w:lvl>
   </w:abstractNum>
   <w:abstractNum w:abstractNumId="5" w15:restartNumberingAfterBreak="0">
+    <w:nsid w:val="54300AD4"/>
+    <w:multiLevelType w:val="hybridMultilevel"/>
+    <w:tmpl w:val="3FFC21CC"/>
+    <w:lvl w:ilvl="0" w:tplc="04090001">
+      <w:start w:val="1"/>
+      <w:numFmt w:val="bullet"/>
+      <w:lvlText w:val=""/>
+      <w:lvlJc w:val="left"/>
+      <w:pPr>
+        <w:ind w:left="720" w:hanging="360"/>
+      </w:pPr>
+      <w:rPr>
+        <w:rFonts w:ascii="Symbol" w:hAnsi="Symbol" w:hint="default"/>
+      </w:rPr>
+    </w:lvl>
+    <w:lvl w:ilvl="1" w:tplc="FFFFFFFF" w:tentative="1">
+      <w:start w:val="1"/>
+      <w:numFmt w:val="bullet"/>
+      <w:lvlText w:val="o"/>
+      <w:lvlJc w:val="left"/>
+      <w:pPr>
+        <w:ind w:left="1440" w:hanging="360"/>
+      </w:pPr>
+      <w:rPr>
+        <w:rFonts w:ascii="Courier New" w:hAnsi="Courier New" w:cs="Courier New" w:hint="default"/>
+      </w:rPr>
+    </w:lvl>
+    <w:lvl w:ilvl="2" w:tplc="FFFFFFFF" w:tentative="1">
+      <w:start w:val="1"/>
+      <w:numFmt w:val="bullet"/>
+      <w:lvlText w:val=""/>
+      <w:lvlJc w:val="left"/>
+      <w:pPr>
+        <w:ind w:left="2160" w:hanging="360"/>
+      </w:pPr>
+      <w:rPr>
+        <w:rFonts w:ascii="Wingdings" w:hAnsi="Wingdings" w:hint="default"/>
+      </w:rPr>
+    </w:lvl>
+    <w:lvl w:ilvl="3" w:tplc="FFFFFFFF" w:tentative="1">
+      <w:start w:val="1"/>
+      <w:numFmt w:val="bullet"/>
+      <w:lvlText w:val=""/>
+      <w:lvlJc w:val="left"/>
+      <w:pPr>
+        <w:ind w:left="2880" w:hanging="360"/>
+      </w:pPr>
+      <w:rPr>
+        <w:rFonts w:ascii="Symbol" w:hAnsi="Symbol" w:hint="default"/>
+      </w:rPr>
+    </w:lvl>
+    <w:lvl w:ilvl="4" w:tplc="FFFFFFFF" w:tentative="1">
+      <w:start w:val="1"/>
+      <w:numFmt w:val="bullet"/>
+      <w:lvlText w:val="o"/>
+      <w:lvlJc w:val="left"/>
+      <w:pPr>
+        <w:ind w:left="3600" w:hanging="360"/>
+      </w:pPr>
+      <w:rPr>
+        <w:rFonts w:ascii="Courier New" w:hAnsi="Courier New" w:cs="Courier New" w:hint="default"/>
+      </w:rPr>
+    </w:lvl>
+    <w:lvl w:ilvl="5" w:tplc="FFFFFFFF" w:tentative="1">
+      <w:start w:val="1"/>
+      <w:numFmt w:val="bullet"/>
+      <w:lvlText w:val=""/>
+      <w:lvlJc w:val="left"/>
+      <w:pPr>
+        <w:ind w:left="4320" w:hanging="360"/>
+      </w:pPr>
+      <w:rPr>
+        <w:rFonts w:ascii="Wingdings" w:hAnsi="Wingdings" w:hint="default"/>
+      </w:rPr>
+    </w:lvl>
+    <w:lvl w:ilvl="6" w:tplc="FFFFFFFF" w:tentative="1">
+      <w:start w:val="1"/>
+      <w:numFmt w:val="bullet"/>
+      <w:lvlText w:val=""/>
+      <w:lvlJc w:val="left"/>
+      <w:pPr>
+        <w:ind w:left="5040" w:hanging="360"/>
+      </w:pPr>
+      <w:rPr>
+        <w:rFonts w:ascii="Symbol" w:hAnsi="Symbol" w:hint="default"/>
+      </w:rPr>
+    </w:lvl>
+    <w:lvl w:ilvl="7" w:tplc="FFFFFFFF" w:tentative="1">
+      <w:start w:val="1"/>
+      <w:numFmt w:val="bullet"/>
+      <w:lvlText w:val="o"/>
+      <w:lvlJc w:val="left"/>
+      <w:pPr>
+        <w:ind w:left="5760" w:hanging="360"/>
+      </w:pPr>
+      <w:rPr>
+        <w:rFonts w:ascii="Courier New" w:hAnsi="Courier New" w:cs="Courier New" w:hint="default"/>
+      </w:rPr>
+    </w:lvl>
+    <w:lvl w:ilvl="8" w:tplc="FFFFFFFF" w:tentative="1">
+      <w:start w:val="1"/>
+      <w:numFmt w:val="bullet"/>
+      <w:lvlText w:val=""/>
+      <w:lvlJc w:val="left"/>
+      <w:pPr>
+        <w:ind w:left="6480" w:hanging="360"/>
+      </w:pPr>
+      <w:rPr>
+        <w:rFonts w:ascii="Wingdings" w:hAnsi="Wingdings" w:hint="default"/>
+      </w:rPr>
+    </w:lvl>
+  </w:abstractNum>
+  <w:abstractNum w:abstractNumId="6" w15:restartNumberingAfterBreak="0">
+    <w:nsid w:val="555F5AF7"/>
+    <w:multiLevelType w:val="hybridMultilevel"/>
+    <w:tmpl w:val="046053E0"/>
+    <w:lvl w:ilvl="0" w:tplc="04090001">
+      <w:start w:val="1"/>
+      <w:numFmt w:val="bullet"/>
+      <w:lvlText w:val=""/>
+      <w:lvlJc w:val="left"/>
+      <w:pPr>
+        <w:ind w:left="720" w:hanging="360"/>
+      </w:pPr>
+      <w:rPr>
+        <w:rFonts w:ascii="Symbol" w:hAnsi="Symbol" w:hint="default"/>
+      </w:rPr>
+    </w:lvl>
+    <w:lvl w:ilvl="1" w:tplc="04090003" w:tentative="1">
+      <w:start w:val="1"/>
+      <w:numFmt w:val="bullet"/>
+      <w:lvlText w:val="o"/>
+      <w:lvlJc w:val="left"/>
+      <w:pPr>
+        <w:ind w:left="1440" w:hanging="360"/>
+      </w:pPr>
+      <w:rPr>
+        <w:rFonts w:ascii="Courier New" w:hAnsi="Courier New" w:cs="Courier New" w:hint="default"/>
+      </w:rPr>
+    </w:lvl>
+    <w:lvl w:ilvl="2" w:tplc="04090005" w:tentative="1">
+      <w:start w:val="1"/>
+      <w:numFmt w:val="bullet"/>
+      <w:lvlText w:val=""/>
+      <w:lvlJc w:val="left"/>
+      <w:pPr>
+        <w:ind w:left="2160" w:hanging="360"/>
+      </w:pPr>
+      <w:rPr>
+        <w:rFonts w:ascii="Wingdings" w:hAnsi="Wingdings" w:hint="default"/>
+      </w:rPr>
+    </w:lvl>
+    <w:lvl w:ilvl="3" w:tplc="04090001" w:tentative="1">
+      <w:start w:val="1"/>
+      <w:numFmt w:val="bullet"/>
+      <w:lvlText w:val=""/>
+      <w:lvlJc w:val="left"/>
+      <w:pPr>
+        <w:ind w:left="2880" w:hanging="360"/>
+      </w:pPr>
+      <w:rPr>
+        <w:rFonts w:ascii="Symbol" w:hAnsi="Symbol" w:hint="default"/>
+      </w:rPr>
+    </w:lvl>
+    <w:lvl w:ilvl="4" w:tplc="04090003" w:tentative="1">
+      <w:start w:val="1"/>
+      <w:numFmt w:val="bullet"/>
+      <w:lvlText w:val="o"/>
+      <w:lvlJc w:val="left"/>
+      <w:pPr>
+        <w:ind w:left="3600" w:hanging="360"/>
+      </w:pPr>
+      <w:rPr>
+        <w:rFonts w:ascii="Courier New" w:hAnsi="Courier New" w:cs="Courier New" w:hint="default"/>
+      </w:rPr>
+    </w:lvl>
+    <w:lvl w:ilvl="5" w:tplc="04090005" w:tentative="1">
+      <w:start w:val="1"/>
+      <w:numFmt w:val="bullet"/>
+      <w:lvlText w:val=""/>
+      <w:lvlJc w:val="left"/>
+      <w:pPr>
+        <w:ind w:left="4320" w:hanging="360"/>
+      </w:pPr>
+      <w:rPr>
+        <w:rFonts w:ascii="Wingdings" w:hAnsi="Wingdings" w:hint="default"/>
+      </w:rPr>
+    </w:lvl>
+    <w:lvl w:ilvl="6" w:tplc="04090001" w:tentative="1">
+      <w:start w:val="1"/>
+      <w:numFmt w:val="bullet"/>
+      <w:lvlText w:val=""/>
+      <w:lvlJc w:val="left"/>
+      <w:pPr>
+        <w:ind w:left="5040" w:hanging="360"/>
+      </w:pPr>
+      <w:rPr>
+        <w:rFonts w:ascii="Symbol" w:hAnsi="Symbol" w:hint="default"/>
+      </w:rPr>
+    </w:lvl>
+    <w:lvl w:ilvl="7" w:tplc="04090003" w:tentative="1">
+      <w:start w:val="1"/>
+      <w:numFmt w:val="bullet"/>
+      <w:lvlText w:val="o"/>
+      <w:lvlJc w:val="left"/>
+      <w:pPr>
+        <w:ind w:left="5760" w:hanging="360"/>
+      </w:pPr>
+      <w:rPr>
+        <w:rFonts w:ascii="Courier New" w:hAnsi="Courier New" w:cs="Courier New" w:hint="default"/>
+      </w:rPr>
+    </w:lvl>
+    <w:lvl w:ilvl="8" w:tplc="04090005" w:tentative="1">
+      <w:start w:val="1"/>
+      <w:numFmt w:val="bullet"/>
+      <w:lvlText w:val=""/>
+      <w:lvlJc w:val="left"/>
+      <w:pPr>
+        <w:ind w:left="6480" w:hanging="360"/>
+      </w:pPr>
+      <w:rPr>
+        <w:rFonts w:ascii="Wingdings" w:hAnsi="Wingdings" w:hint="default"/>
+      </w:rPr>
+    </w:lvl>
+  </w:abstractNum>
+  <w:abstractNum w:abstractNumId="7" w15:restartNumberingAfterBreak="0">
+    <w:nsid w:val="5B692279"/>
+    <w:multiLevelType w:val="multilevel"/>
+    <w:tmpl w:val="70D629C8"/>
+    <w:lvl w:ilvl="0">
+      <w:start w:val="1"/>
+      <w:numFmt w:val="bullet"/>
+      <w:lvlText w:val=""/>
+      <w:lvlJc w:val="left"/>
+      <w:pPr>
+        <w:tabs>
+          <w:tab w:val="num" w:pos="720"/>
+        </w:tabs>
+        <w:ind w:left="720" w:hanging="360"/>
+      </w:pPr>
+      <w:rPr>
+        <w:rFonts w:ascii="Symbol" w:hAnsi="Symbol" w:hint="default"/>
+        <w:sz w:val="20"/>
+      </w:rPr>
+    </w:lvl>
+    <w:lvl w:ilvl="1" w:tentative="1">
+      <w:start w:val="1"/>
+      <w:numFmt w:val="bullet"/>
+      <w:lvlText w:val="o"/>
+      <w:lvlJc w:val="left"/>
+      <w:pPr>
+        <w:tabs>
+          <w:tab w:val="num" w:pos="1440"/>
+        </w:tabs>
+        <w:ind w:left="1440" w:hanging="360"/>
+      </w:pPr>
+      <w:rPr>
+        <w:rFonts w:ascii="Courier New" w:hAnsi="Courier New" w:hint="default"/>
+        <w:sz w:val="20"/>
+      </w:rPr>
+    </w:lvl>
+    <w:lvl w:ilvl="2" w:tentative="1">
+      <w:start w:val="1"/>
+      <w:numFmt w:val="bullet"/>
+      <w:lvlText w:val=""/>
+      <w:lvlJc w:val="left"/>
+      <w:pPr>
+        <w:tabs>
+          <w:tab w:val="num" w:pos="2160"/>
+        </w:tabs>
+        <w:ind w:left="2160" w:hanging="360"/>
+      </w:pPr>
+      <w:rPr>
+        <w:rFonts w:ascii="Wingdings" w:hAnsi="Wingdings" w:hint="default"/>
+        <w:sz w:val="20"/>
+      </w:rPr>
+    </w:lvl>
+    <w:lvl w:ilvl="3" w:tentative="1">
+      <w:start w:val="1"/>
+      <w:numFmt w:val="bullet"/>
+      <w:lvlText w:val=""/>
+      <w:lvlJc w:val="left"/>
+      <w:pPr>
+        <w:tabs>
+          <w:tab w:val="num" w:pos="2880"/>
+        </w:tabs>
+        <w:ind w:left="2880" w:hanging="360"/>
+      </w:pPr>
+      <w:rPr>
+        <w:rFonts w:ascii="Wingdings" w:hAnsi="Wingdings" w:hint="default"/>
+        <w:sz w:val="20"/>
+      </w:rPr>
+    </w:lvl>
+    <w:lvl w:ilvl="4" w:tentative="1">
+      <w:start w:val="1"/>
+      <w:numFmt w:val="bullet"/>
+      <w:lvlText w:val=""/>
+      <w:lvlJc w:val="left"/>
+      <w:pPr>
+        <w:tabs>
+          <w:tab w:val="num" w:pos="3600"/>
+        </w:tabs>
+        <w:ind w:left="3600" w:hanging="360"/>
+      </w:pPr>
+      <w:rPr>
+        <w:rFonts w:ascii="Wingdings" w:hAnsi="Wingdings" w:hint="default"/>
+        <w:sz w:val="20"/>
+      </w:rPr>
+    </w:lvl>
+    <w:lvl w:ilvl="5" w:tentative="1">
+      <w:start w:val="1"/>
+      <w:numFmt w:val="bullet"/>
+      <w:lvlText w:val=""/>
+      <w:lvlJc w:val="left"/>
+      <w:pPr>
+        <w:tabs>
+          <w:tab w:val="num" w:pos="4320"/>
+        </w:tabs>
+        <w:ind w:left="4320" w:hanging="360"/>
+      </w:pPr>
+      <w:rPr>
+        <w:rFonts w:ascii="Wingdings" w:hAnsi="Wingdings" w:hint="default"/>
+        <w:sz w:val="20"/>
+      </w:rPr>
+    </w:lvl>
+    <w:lvl w:ilvl="6" w:tentative="1">
+      <w:start w:val="1"/>
+      <w:numFmt w:val="bullet"/>
+      <w:lvlText w:val=""/>
+      <w:lvlJc w:val="left"/>
+      <w:pPr>
+        <w:tabs>
+          <w:tab w:val="num" w:pos="5040"/>
+        </w:tabs>
+        <w:ind w:left="5040" w:hanging="360"/>
+      </w:pPr>
+      <w:rPr>
+        <w:rFonts w:ascii="Wingdings" w:hAnsi="Wingdings" w:hint="default"/>
+        <w:sz w:val="20"/>
+      </w:rPr>
+    </w:lvl>
+    <w:lvl w:ilvl="7" w:tentative="1">
+      <w:start w:val="1"/>
+      <w:numFmt w:val="bullet"/>
+      <w:lvlText w:val=""/>
+      <w:lvlJc w:val="left"/>
+      <w:pPr>
+        <w:tabs>
+          <w:tab w:val="num" w:pos="5760"/>
+        </w:tabs>
+        <w:ind w:left="5760" w:hanging="360"/>
+      </w:pPr>
+      <w:rPr>
+        <w:rFonts w:ascii="Wingdings" w:hAnsi="Wingdings" w:hint="default"/>
+        <w:sz w:val="20"/>
+      </w:rPr>
+    </w:lvl>
+    <w:lvl w:ilvl="8" w:tentative="1">
+      <w:start w:val="1"/>
+      <w:numFmt w:val="bullet"/>
+      <w:lvlText w:val=""/>
+      <w:lvlJc w:val="left"/>
+      <w:pPr>
+        <w:tabs>
+          <w:tab w:val="num" w:pos="6480"/>
+        </w:tabs>
+        <w:ind w:left="6480" w:hanging="360"/>
+      </w:pPr>
+      <w:rPr>
+        <w:rFonts w:ascii="Wingdings" w:hAnsi="Wingdings" w:hint="default"/>
+        <w:sz w:val="20"/>
+      </w:rPr>
+    </w:lvl>
+  </w:abstractNum>
+  <w:abstractNum w:abstractNumId="8" w15:restartNumberingAfterBreak="0">
+    <w:nsid w:val="6B2532C4"/>
+    <w:multiLevelType w:val="hybridMultilevel"/>
+    <w:tmpl w:val="C902D83A"/>
+    <w:lvl w:ilvl="0" w:tplc="B17A383E">
+      <w:start w:val="1"/>
+      <w:numFmt w:val="bullet"/>
+      <w:pStyle w:val="ListParagraph"/>
+      <w:lvlText w:val=""/>
+      <w:lvlJc w:val="left"/>
+      <w:pPr>
+        <w:ind w:left="1440" w:hanging="360"/>
+      </w:pPr>
+      <w:rPr>
+        <w:rFonts w:ascii="Symbol" w:hAnsi="Symbol" w:hint="default"/>
+      </w:rPr>
+    </w:lvl>
+    <w:lvl w:ilvl="1" w:tplc="04090003" w:tentative="1">
+      <w:start w:val="1"/>
+      <w:numFmt w:val="bullet"/>
+      <w:lvlText w:val="o"/>
+      <w:lvlJc w:val="left"/>
+      <w:pPr>
+        <w:ind w:left="2160" w:hanging="360"/>
+      </w:pPr>
+      <w:rPr>
+        <w:rFonts w:ascii="Courier New" w:hAnsi="Courier New" w:cs="Courier New" w:hint="default"/>
+      </w:rPr>
+    </w:lvl>
+    <w:lvl w:ilvl="2" w:tplc="04090005" w:tentative="1">
+      <w:start w:val="1"/>
+      <w:numFmt w:val="bullet"/>
+      <w:lvlText w:val=""/>
+      <w:lvlJc w:val="left"/>
+      <w:pPr>
+        <w:ind w:left="2880" w:hanging="360"/>
+      </w:pPr>
+      <w:rPr>
+        <w:rFonts w:ascii="Wingdings" w:hAnsi="Wingdings" w:hint="default"/>
+      </w:rPr>
+    </w:lvl>
+    <w:lvl w:ilvl="3" w:tplc="04090001" w:tentative="1">
+      <w:start w:val="1"/>
+      <w:numFmt w:val="bullet"/>
+      <w:lvlText w:val=""/>
+      <w:lvlJc w:val="left"/>
+      <w:pPr>
+        <w:ind w:left="3600" w:hanging="360"/>
+      </w:pPr>
+      <w:rPr>
+        <w:rFonts w:ascii="Symbol" w:hAnsi="Symbol" w:hint="default"/>
+      </w:rPr>
+    </w:lvl>
+    <w:lvl w:ilvl="4" w:tplc="04090003" w:tentative="1">
+      <w:start w:val="1"/>
+      <w:numFmt w:val="bullet"/>
+      <w:lvlText w:val="o"/>
+      <w:lvlJc w:val="left"/>
+      <w:pPr>
+        <w:ind w:left="4320" w:hanging="360"/>
+      </w:pPr>
+      <w:rPr>
+        <w:rFonts w:ascii="Courier New" w:hAnsi="Courier New" w:cs="Courier New" w:hint="default"/>
+      </w:rPr>
+    </w:lvl>
+    <w:lvl w:ilvl="5" w:tplc="04090005" w:tentative="1">
+      <w:start w:val="1"/>
+      <w:numFmt w:val="bullet"/>
+      <w:lvlText w:val=""/>
+      <w:lvlJc w:val="left"/>
+      <w:pPr>
+        <w:ind w:left="5040" w:hanging="360"/>
+      </w:pPr>
+      <w:rPr>
+        <w:rFonts w:ascii="Wingdings" w:hAnsi="Wingdings" w:hint="default"/>
+      </w:rPr>
+    </w:lvl>
+    <w:lvl w:ilvl="6" w:tplc="04090001" w:tentative="1">
+      <w:start w:val="1"/>
+      <w:numFmt w:val="bullet"/>
+      <w:lvlText w:val=""/>
+      <w:lvlJc w:val="left"/>
+      <w:pPr>
+        <w:ind w:left="5760" w:hanging="360"/>
+      </w:pPr>
+      <w:rPr>
+        <w:rFonts w:ascii="Symbol" w:hAnsi="Symbol" w:hint="default"/>
+      </w:rPr>
+    </w:lvl>
+    <w:lvl w:ilvl="7" w:tplc="04090003" w:tentative="1">
+      <w:start w:val="1"/>
+      <w:numFmt w:val="bullet"/>
+      <w:lvlText w:val="o"/>
+      <w:lvlJc w:val="left"/>
+      <w:pPr>
+        <w:ind w:left="6480" w:hanging="360"/>
+      </w:pPr>
+      <w:rPr>
+        <w:rFonts w:ascii="Courier New" w:hAnsi="Courier New" w:cs="Courier New" w:hint="default"/>
+      </w:rPr>
+    </w:lvl>
+    <w:lvl w:ilvl="8" w:tplc="04090005" w:tentative="1">
+      <w:start w:val="1"/>
+      <w:numFmt w:val="bullet"/>
+      <w:lvlText w:val=""/>
+      <w:lvlJc w:val="left"/>
+      <w:pPr>
+        <w:ind w:left="7200" w:hanging="360"/>
+      </w:pPr>
+      <w:rPr>
+        <w:rFonts w:ascii="Wingdings" w:hAnsi="Wingdings" w:hint="default"/>
+      </w:rPr>
+    </w:lvl>
+  </w:abstractNum>
+  <w:abstractNum w:abstractNumId="9" w15:restartNumberingAfterBreak="0">
     <w:nsid w:val="6F957EE9"/>
     <w:multiLevelType w:val="hybridMultilevel"/>
     <w:tmpl w:val="8AD4479E"/>
@@ -805,7 +1315,19 @@
     <w:abstractNumId w:val="0"/>
   </w:num>
   <w:num w:numId="6">
+    <w:abstractNumId w:val="9"/>
+  </w:num>
+  <w:num w:numId="7">
+    <w:abstractNumId w:val="6"/>
+  </w:num>
+  <w:num w:numId="8">
     <w:abstractNumId w:val="5"/>
+  </w:num>
+  <w:num w:numId="9">
+    <w:abstractNumId w:val="8"/>
+  </w:num>
+  <w:num w:numId="10">
+    <w:abstractNumId w:val="7"/>
   </w:num>
   <w:numIdMacAtCleanup w:val="2"/>
 </w:numbering>
@@ -1792,11 +2314,19 @@
     <w:basedOn w:val="Normal"/>
     <w:uiPriority w:val="34"/>
     <w:qFormat/>
-    <w:rsid w:val="004B7D7E"/>
+    <w:rsid w:val="00B77075"/>
     <w:pPr>
-      <w:ind w:left="720"/>
+      <w:numPr>
+        <w:numId w:val="9"/>
+      </w:numPr>
+      <w:ind w:left="709"/>
       <w:contextualSpacing/>
     </w:pPr>
+    <w:rPr>
+      <w:sz w:val="20"/>
+      <w:szCs w:val="20"/>
+      <w:lang w:eastAsia="zh-CN"/>
+    </w:rPr>
   </w:style>
   <w:style w:type="paragraph" w:styleId="FootnoteText">
     <w:name w:val="footnote text"/>

</xml_diff>

<commit_message>
Start implementation of compdef, proplist, propdef.
</commit_message>
<xml_diff>
--- a/xsd/doc/empty.docx
+++ b/xsd/doc/empty.docx
@@ -84,27 +84,14 @@
     <w:r>
       <w:t xml:space="preserve"> / </w:t>
     </w:r>
-    <w:r>
-      <w:fldChar w:fldCharType="begin"/>
-    </w:r>
-    <w:r>
-      <w:instrText xml:space="preserve"> NUMPAGES   \* MERGEFORMAT </w:instrText>
-    </w:r>
-    <w:r>
-      <w:fldChar w:fldCharType="separate"/>
-    </w:r>
-    <w:r>
-      <w:rPr>
-        <w:noProof/>
-      </w:rPr>
-      <w:t>22</w:t>
-    </w:r>
-    <w:r>
-      <w:rPr>
-        <w:noProof/>
-      </w:rPr>
-      <w:fldChar w:fldCharType="end"/>
-    </w:r>
+    <w:fldSimple w:instr=" NUMPAGES   \* MERGEFORMAT ">
+      <w:r>
+        <w:rPr>
+          <w:noProof/>
+        </w:rPr>
+        <w:t>22</w:t>
+      </w:r>
+    </w:fldSimple>
   </w:p>
 </w:ftr>
 </file>
@@ -2452,6 +2439,30 @@
       <w:lang w:eastAsia="en-US"/>
     </w:rPr>
   </w:style>
+  <w:style w:type="paragraph" w:customStyle="1" w:styleId="w3cdefinition">
+    <w:name w:val="w3c_definition"/>
+    <w:basedOn w:val="Normal"/>
+    <w:link w:val="w3cdefinitionChar"/>
+    <w:qFormat/>
+    <w:rsid w:val="00783E65"/>
+    <w:rPr>
+      <w:color w:val="C00000"/>
+      <w:sz w:val="20"/>
+      <w:szCs w:val="20"/>
+      <w:lang w:val="fr-FR"/>
+    </w:rPr>
+  </w:style>
+  <w:style w:type="character" w:customStyle="1" w:styleId="w3cdefinitionChar">
+    <w:name w:val="w3c_definition Char"/>
+    <w:basedOn w:val="DefaultParagraphFont"/>
+    <w:link w:val="w3cdefinition"/>
+    <w:rsid w:val="00783E65"/>
+    <w:rPr>
+      <w:rFonts w:asciiTheme="minorHAnsi" w:hAnsiTheme="minorHAnsi" w:cstheme="minorHAnsi"/>
+      <w:color w:val="C00000"/>
+      <w:lang w:eastAsia="en-US"/>
+    </w:rPr>
+  </w:style>
 </w:styles>
 </file>
 

</xml_diff>